<commit_message>
set up health and stamina bar design
</commit_message>
<xml_diff>
--- a/Assets/Documents/GameDocument.docx
+++ b/Assets/Documents/GameDocument.docx
@@ -136,7 +136,16 @@
           <w:sz w:val="24"/>
           <w:szCs w:val="24"/>
         </w:rPr>
-        <w:t xml:space="preserve"> * (</w:t>
+        <w:t xml:space="preserve"> * </w:t>
+      </w:r>
+      <w:r>
+        <w:rPr>
+          <w:i/>
+          <w:iCs/>
+          <w:sz w:val="24"/>
+          <w:szCs w:val="24"/>
+        </w:rPr>
+        <w:t>(</w:t>
       </w:r>
       <w:r>
         <w:rPr>
@@ -146,7 +155,7 @@
           <w:sz w:val="24"/>
           <w:szCs w:val="24"/>
         </w:rPr>
-        <w:t>5</w:t>
+        <w:t>0.05</w:t>
       </w:r>
       <w:r>
         <w:rPr>
@@ -156,7 +165,7 @@
           <w:sz w:val="24"/>
           <w:szCs w:val="24"/>
         </w:rPr>
-        <w:t xml:space="preserve"> * ARMOR</w:t>
+        <w:t xml:space="preserve"> </w:t>
       </w:r>
       <w:r>
         <w:rPr>
@@ -166,6 +175,16 @@
           <w:sz w:val="24"/>
           <w:szCs w:val="24"/>
         </w:rPr>
+        <w:t>* ARMOR</w:t>
+      </w:r>
+      <w:r>
+        <w:rPr>
+          <w:i/>
+          <w:iCs/>
+          <w:color w:val="FF0000"/>
+          <w:sz w:val="24"/>
+          <w:szCs w:val="24"/>
+        </w:rPr>
         <w:t xml:space="preserve"> </w:t>
       </w:r>
       <w:r>
@@ -187,6 +206,15 @@
           <w:szCs w:val="24"/>
         </w:rPr>
         <w:t>)</w:t>
+      </w:r>
+      <w:r>
+        <w:rPr>
+          <w:i/>
+          <w:iCs/>
+          <w:sz w:val="24"/>
+          <w:szCs w:val="24"/>
+        </w:rPr>
+        <w:t xml:space="preserve"> </w:t>
       </w:r>
     </w:p>
     <w:p>
@@ -1224,7 +1252,15 @@
                 <w:szCs w:val="24"/>
                 <w:lang w:val="en-US"/>
               </w:rPr>
-              <w:t xml:space="preserve">0 </w:t>
+              <w:t>+1</w:t>
+            </w:r>
+            <w:r>
+              <w:rPr>
+                <w:sz w:val="24"/>
+                <w:szCs w:val="24"/>
+                <w:lang w:val="en-US"/>
+              </w:rPr>
+              <w:t xml:space="preserve"> </w:t>
             </w:r>
             <w:proofErr w:type="spellStart"/>
             <w:r>
@@ -1259,6 +1295,14 @@
                 <w:lang w:val="en-US"/>
               </w:rPr>
               <w:t>1</w:t>
+            </w:r>
+            <w:r>
+              <w:rPr>
+                <w:sz w:val="24"/>
+                <w:szCs w:val="24"/>
+                <w:lang w:val="en-US"/>
+              </w:rPr>
+              <w:t>.1</w:t>
             </w:r>
           </w:p>
         </w:tc>
@@ -1388,6 +1432,569 @@
       <w:pPr>
         <w:pStyle w:val="Listenabsatz"/>
         <w:rPr>
+          <w:sz w:val="24"/>
+          <w:szCs w:val="24"/>
+          <w:lang w:val="en-US"/>
+        </w:rPr>
+      </w:pPr>
+    </w:p>
+    <w:p>
+      <w:pPr>
+        <w:pStyle w:val="Listenabsatz"/>
+        <w:numPr>
+          <w:ilvl w:val="0"/>
+          <w:numId w:val="10"/>
+        </w:numPr>
+        <w:rPr>
+          <w:b/>
+          <w:bCs/>
+          <w:sz w:val="24"/>
+          <w:szCs w:val="24"/>
+          <w:lang w:val="en-US"/>
+        </w:rPr>
+      </w:pPr>
+      <w:r>
+        <w:rPr>
+          <w:b/>
+          <w:bCs/>
+          <w:sz w:val="24"/>
+          <w:szCs w:val="24"/>
+          <w:lang w:val="en-US"/>
+        </w:rPr>
+        <w:t xml:space="preserve">Level </w:t>
+      </w:r>
+      <w:r>
+        <w:rPr>
+          <w:b/>
+          <w:bCs/>
+          <w:sz w:val="24"/>
+          <w:szCs w:val="24"/>
+          <w:lang w:val="en-US"/>
+        </w:rPr>
+        <w:t xml:space="preserve">Experience </w:t>
+      </w:r>
+      <w:r>
+        <w:rPr>
+          <w:b/>
+          <w:bCs/>
+          <w:sz w:val="24"/>
+          <w:szCs w:val="24"/>
+          <w:lang w:val="en-US"/>
+        </w:rPr>
+        <w:t>Multiplier</w:t>
+      </w:r>
+    </w:p>
+    <w:p>
+      <w:pPr>
+        <w:pStyle w:val="Listenabsatz"/>
+        <w:rPr>
+          <w:sz w:val="24"/>
+          <w:szCs w:val="24"/>
+        </w:rPr>
+      </w:pPr>
+      <w:r>
+        <w:rPr>
+          <w:sz w:val="24"/>
+          <w:szCs w:val="24"/>
+        </w:rPr>
+        <w:t>reduziert bzw. verstärkt je nach L</w:t>
+      </w:r>
+      <w:r>
+        <w:rPr>
+          <w:sz w:val="24"/>
+          <w:szCs w:val="24"/>
+        </w:rPr>
+        <w:t>evelunterschied die erhaltene Erfahrung</w:t>
+      </w:r>
+    </w:p>
+    <w:p>
+      <w:pPr>
+        <w:pStyle w:val="Listenabsatz"/>
+        <w:rPr>
+          <w:i/>
+          <w:iCs/>
+          <w:sz w:val="24"/>
+          <w:szCs w:val="24"/>
+          <w:vertAlign w:val="subscript"/>
+          <w:lang w:val="en-US"/>
+        </w:rPr>
+      </w:pPr>
+      <w:proofErr w:type="spellStart"/>
+      <w:r>
+        <w:rPr>
+          <w:i/>
+          <w:iCs/>
+          <w:sz w:val="24"/>
+          <w:szCs w:val="24"/>
+          <w:lang w:val="en-US"/>
+        </w:rPr>
+        <w:t>levelDifference</w:t>
+      </w:r>
+      <w:proofErr w:type="spellEnd"/>
+      <w:r>
+        <w:rPr>
+          <w:i/>
+          <w:iCs/>
+          <w:sz w:val="24"/>
+          <w:szCs w:val="24"/>
+          <w:lang w:val="en-US"/>
+        </w:rPr>
+        <w:t xml:space="preserve"> = Level </w:t>
+      </w:r>
+      <w:r>
+        <w:rPr>
+          <w:i/>
+          <w:iCs/>
+          <w:sz w:val="24"/>
+          <w:szCs w:val="24"/>
+          <w:vertAlign w:val="subscript"/>
+          <w:lang w:val="en-US"/>
+        </w:rPr>
+        <w:t>attacker</w:t>
+      </w:r>
+      <w:r>
+        <w:rPr>
+          <w:i/>
+          <w:iCs/>
+          <w:sz w:val="24"/>
+          <w:szCs w:val="24"/>
+          <w:vertAlign w:val="subscript"/>
+          <w:lang w:val="en-US"/>
+        </w:rPr>
+        <w:t xml:space="preserve"> </w:t>
+      </w:r>
+      <w:r>
+        <w:rPr>
+          <w:i/>
+          <w:iCs/>
+          <w:sz w:val="24"/>
+          <w:szCs w:val="24"/>
+          <w:vertAlign w:val="subscript"/>
+          <w:lang w:val="en-US"/>
+        </w:rPr>
+        <w:t xml:space="preserve"> </w:t>
+      </w:r>
+      <w:r>
+        <w:rPr>
+          <w:i/>
+          <w:iCs/>
+          <w:sz w:val="24"/>
+          <w:szCs w:val="24"/>
+          <w:vertAlign w:val="subscript"/>
+          <w:lang w:val="en-US"/>
+        </w:rPr>
+        <w:t xml:space="preserve"> </w:t>
+      </w:r>
+      <w:r>
+        <w:rPr>
+          <w:i/>
+          <w:iCs/>
+          <w:sz w:val="24"/>
+          <w:szCs w:val="24"/>
+          <w:lang w:val="en-US"/>
+        </w:rPr>
+        <w:t xml:space="preserve">– Level </w:t>
+      </w:r>
+      <w:r>
+        <w:rPr>
+          <w:i/>
+          <w:iCs/>
+          <w:sz w:val="24"/>
+          <w:szCs w:val="24"/>
+          <w:vertAlign w:val="subscript"/>
+          <w:lang w:val="en-US"/>
+        </w:rPr>
+        <w:t>defender</w:t>
+      </w:r>
+    </w:p>
+    <w:p>
+      <w:pPr>
+        <w:pStyle w:val="Listenabsatz"/>
+        <w:rPr>
+          <w:i/>
+          <w:iCs/>
+          <w:sz w:val="24"/>
+          <w:szCs w:val="24"/>
+          <w:vertAlign w:val="superscript"/>
+          <w:lang w:val="en-US"/>
+        </w:rPr>
+      </w:pPr>
+      <w:r>
+        <w:rPr>
+          <w:i/>
+          <w:iCs/>
+          <w:sz w:val="24"/>
+          <w:szCs w:val="24"/>
+          <w:lang w:val="en-US"/>
+        </w:rPr>
+        <w:t xml:space="preserve">Experience = </w:t>
+      </w:r>
+      <w:proofErr w:type="spellStart"/>
+      <w:r>
+        <w:rPr>
+          <w:i/>
+          <w:iCs/>
+          <w:sz w:val="24"/>
+          <w:szCs w:val="24"/>
+          <w:lang w:val="en-US"/>
+        </w:rPr>
+        <w:t>baseExperience</w:t>
+      </w:r>
+      <w:proofErr w:type="spellEnd"/>
+      <w:r>
+        <w:rPr>
+          <w:i/>
+          <w:iCs/>
+          <w:sz w:val="24"/>
+          <w:szCs w:val="24"/>
+          <w:lang w:val="en-US"/>
+        </w:rPr>
+        <w:t xml:space="preserve"> </w:t>
+      </w:r>
+      <w:r>
+        <w:rPr>
+          <w:i/>
+          <w:iCs/>
+          <w:sz w:val="24"/>
+          <w:szCs w:val="24"/>
+          <w:vertAlign w:val="subscript"/>
+          <w:lang w:val="en-US"/>
+        </w:rPr>
+        <w:t xml:space="preserve">defender </w:t>
+      </w:r>
+      <w:r>
+        <w:rPr>
+          <w:i/>
+          <w:iCs/>
+          <w:sz w:val="24"/>
+          <w:szCs w:val="24"/>
+          <w:lang w:val="en-US"/>
+        </w:rPr>
+        <w:t>* 0.87</w:t>
+      </w:r>
+      <w:r>
+        <w:rPr>
+          <w:i/>
+          <w:iCs/>
+          <w:sz w:val="24"/>
+          <w:szCs w:val="24"/>
+          <w:vertAlign w:val="superscript"/>
+          <w:lang w:val="en-US"/>
+        </w:rPr>
+        <w:t xml:space="preserve"> </w:t>
+      </w:r>
+      <w:proofErr w:type="spellStart"/>
+      <w:r>
+        <w:rPr>
+          <w:i/>
+          <w:iCs/>
+          <w:sz w:val="24"/>
+          <w:szCs w:val="24"/>
+          <w:vertAlign w:val="superscript"/>
+          <w:lang w:val="en-US"/>
+        </w:rPr>
+        <w:t>levelDifference</w:t>
+      </w:r>
+      <w:proofErr w:type="spellEnd"/>
+    </w:p>
+    <w:p>
+      <w:pPr>
+        <w:pStyle w:val="Listenabsatz"/>
+        <w:rPr>
+          <w:i/>
+          <w:iCs/>
+          <w:sz w:val="24"/>
+          <w:szCs w:val="24"/>
+          <w:vertAlign w:val="superscript"/>
+          <w:lang w:val="en-US"/>
+        </w:rPr>
+      </w:pPr>
+    </w:p>
+    <w:tbl>
+      <w:tblPr>
+        <w:tblStyle w:val="Tabellenraster"/>
+        <w:tblW w:w="0" w:type="auto"/>
+        <w:tblInd w:w="720" w:type="dxa"/>
+        <w:tblLook w:val="04A0" w:firstRow="1" w:lastRow="0" w:firstColumn="1" w:lastColumn="0" w:noHBand="0" w:noVBand="1"/>
+      </w:tblPr>
+      <w:tblGrid>
+        <w:gridCol w:w="1543"/>
+        <w:gridCol w:w="1418"/>
+      </w:tblGrid>
+      <w:tr>
+        <w:tc>
+          <w:tcPr>
+            <w:tcW w:w="1543" w:type="dxa"/>
+          </w:tcPr>
+          <w:p>
+            <w:pPr>
+              <w:rPr>
+                <w:noProof/>
+                <w:sz w:val="24"/>
+                <w:szCs w:val="24"/>
+                <w:lang w:val="en-US"/>
+              </w:rPr>
+            </w:pPr>
+            <w:r>
+              <w:rPr>
+                <w:noProof/>
+                <w:sz w:val="24"/>
+                <w:szCs w:val="24"/>
+                <w:lang w:val="en-US"/>
+              </w:rPr>
+              <w:t>-6 lvl</w:t>
+            </w:r>
+          </w:p>
+        </w:tc>
+        <w:tc>
+          <w:tcPr>
+            <w:tcW w:w="1418" w:type="dxa"/>
+          </w:tcPr>
+          <w:p>
+            <w:pPr>
+              <w:pStyle w:val="Listenabsatz"/>
+              <w:ind w:left="0"/>
+              <w:rPr>
+                <w:noProof/>
+                <w:sz w:val="24"/>
+                <w:szCs w:val="24"/>
+                <w:lang w:val="en-US"/>
+              </w:rPr>
+            </w:pPr>
+            <w:r>
+              <w:rPr>
+                <w:noProof/>
+                <w:sz w:val="24"/>
+                <w:szCs w:val="24"/>
+                <w:lang w:val="en-US"/>
+              </w:rPr>
+              <w:t>2.3</w:t>
+            </w:r>
+          </w:p>
+        </w:tc>
+      </w:tr>
+      <w:tr>
+        <w:tc>
+          <w:tcPr>
+            <w:tcW w:w="1543" w:type="dxa"/>
+          </w:tcPr>
+          <w:p>
+            <w:pPr>
+              <w:pStyle w:val="Listenabsatz"/>
+              <w:ind w:left="0"/>
+              <w:rPr>
+                <w:noProof/>
+                <w:sz w:val="24"/>
+                <w:szCs w:val="24"/>
+                <w:lang w:val="en-US"/>
+              </w:rPr>
+            </w:pPr>
+            <w:r>
+              <w:rPr>
+                <w:noProof/>
+                <w:sz w:val="24"/>
+                <w:szCs w:val="24"/>
+                <w:lang w:val="en-US"/>
+              </w:rPr>
+              <w:t>-3 lvl</w:t>
+            </w:r>
+          </w:p>
+        </w:tc>
+        <w:tc>
+          <w:tcPr>
+            <w:tcW w:w="1418" w:type="dxa"/>
+          </w:tcPr>
+          <w:p>
+            <w:pPr>
+              <w:pStyle w:val="Listenabsatz"/>
+              <w:ind w:left="0"/>
+              <w:rPr>
+                <w:noProof/>
+                <w:sz w:val="24"/>
+                <w:szCs w:val="24"/>
+                <w:lang w:val="en-US"/>
+              </w:rPr>
+            </w:pPr>
+            <w:r>
+              <w:rPr>
+                <w:noProof/>
+                <w:sz w:val="24"/>
+                <w:szCs w:val="24"/>
+                <w:lang w:val="en-US"/>
+              </w:rPr>
+              <w:t>1.5</w:t>
+            </w:r>
+          </w:p>
+        </w:tc>
+      </w:tr>
+      <w:tr>
+        <w:tc>
+          <w:tcPr>
+            <w:tcW w:w="1543" w:type="dxa"/>
+          </w:tcPr>
+          <w:p>
+            <w:pPr>
+              <w:pStyle w:val="Listenabsatz"/>
+              <w:ind w:left="0"/>
+              <w:rPr>
+                <w:noProof/>
+                <w:sz w:val="24"/>
+                <w:szCs w:val="24"/>
+                <w:lang w:val="en-US"/>
+              </w:rPr>
+            </w:pPr>
+            <w:r>
+              <w:rPr>
+                <w:noProof/>
+                <w:sz w:val="24"/>
+                <w:szCs w:val="24"/>
+                <w:lang w:val="en-US"/>
+              </w:rPr>
+              <w:t>+1 lvl</w:t>
+            </w:r>
+          </w:p>
+        </w:tc>
+        <w:tc>
+          <w:tcPr>
+            <w:tcW w:w="1418" w:type="dxa"/>
+          </w:tcPr>
+          <w:p>
+            <w:pPr>
+              <w:pStyle w:val="Listenabsatz"/>
+              <w:ind w:left="0"/>
+              <w:rPr>
+                <w:noProof/>
+                <w:sz w:val="24"/>
+                <w:szCs w:val="24"/>
+                <w:lang w:val="en-US"/>
+              </w:rPr>
+            </w:pPr>
+            <w:r>
+              <w:rPr>
+                <w:noProof/>
+                <w:sz w:val="24"/>
+                <w:szCs w:val="24"/>
+                <w:lang w:val="en-US"/>
+              </w:rPr>
+              <w:t>0.9</w:t>
+            </w:r>
+          </w:p>
+        </w:tc>
+      </w:tr>
+      <w:tr>
+        <w:tc>
+          <w:tcPr>
+            <w:tcW w:w="1543" w:type="dxa"/>
+          </w:tcPr>
+          <w:p>
+            <w:pPr>
+              <w:pStyle w:val="Listenabsatz"/>
+              <w:ind w:left="0"/>
+              <w:rPr>
+                <w:noProof/>
+                <w:sz w:val="24"/>
+                <w:szCs w:val="24"/>
+                <w:lang w:val="en-US"/>
+              </w:rPr>
+            </w:pPr>
+            <w:r>
+              <w:rPr>
+                <w:noProof/>
+                <w:sz w:val="24"/>
+                <w:szCs w:val="24"/>
+                <w:lang w:val="en-US"/>
+              </w:rPr>
+              <w:t>+3 lvl</w:t>
+            </w:r>
+          </w:p>
+        </w:tc>
+        <w:tc>
+          <w:tcPr>
+            <w:tcW w:w="1418" w:type="dxa"/>
+          </w:tcPr>
+          <w:p>
+            <w:pPr>
+              <w:pStyle w:val="Listenabsatz"/>
+              <w:ind w:left="0"/>
+              <w:rPr>
+                <w:noProof/>
+                <w:sz w:val="24"/>
+                <w:szCs w:val="24"/>
+                <w:lang w:val="en-US"/>
+              </w:rPr>
+            </w:pPr>
+            <w:r>
+              <w:rPr>
+                <w:noProof/>
+                <w:sz w:val="24"/>
+                <w:szCs w:val="24"/>
+                <w:lang w:val="en-US"/>
+              </w:rPr>
+              <w:t>0.7</w:t>
+            </w:r>
+          </w:p>
+        </w:tc>
+      </w:tr>
+      <w:tr>
+        <w:tc>
+          <w:tcPr>
+            <w:tcW w:w="1543" w:type="dxa"/>
+          </w:tcPr>
+          <w:p>
+            <w:pPr>
+              <w:pStyle w:val="Listenabsatz"/>
+              <w:ind w:left="0"/>
+              <w:rPr>
+                <w:noProof/>
+                <w:sz w:val="24"/>
+                <w:szCs w:val="24"/>
+                <w:lang w:val="en-US"/>
+              </w:rPr>
+            </w:pPr>
+            <w:r>
+              <w:rPr>
+                <w:noProof/>
+                <w:sz w:val="24"/>
+                <w:szCs w:val="24"/>
+                <w:lang w:val="en-US"/>
+              </w:rPr>
+              <w:t>+6 lvl</w:t>
+            </w:r>
+          </w:p>
+        </w:tc>
+        <w:tc>
+          <w:tcPr>
+            <w:tcW w:w="1418" w:type="dxa"/>
+          </w:tcPr>
+          <w:p>
+            <w:pPr>
+              <w:pStyle w:val="Listenabsatz"/>
+              <w:ind w:left="0"/>
+              <w:rPr>
+                <w:noProof/>
+                <w:sz w:val="24"/>
+                <w:szCs w:val="24"/>
+                <w:lang w:val="en-US"/>
+              </w:rPr>
+            </w:pPr>
+            <w:r>
+              <w:rPr>
+                <w:noProof/>
+                <w:sz w:val="24"/>
+                <w:szCs w:val="24"/>
+                <w:lang w:val="en-US"/>
+              </w:rPr>
+              <w:t>0.4</w:t>
+            </w:r>
+          </w:p>
+        </w:tc>
+      </w:tr>
+    </w:tbl>
+    <w:p>
+      <w:pPr>
+        <w:pStyle w:val="Listenabsatz"/>
+        <w:rPr>
+          <w:noProof/>
           <w:sz w:val="24"/>
           <w:szCs w:val="24"/>
           <w:lang w:val="en-US"/>
@@ -1409,7 +2016,7 @@
   <w:abstractNum w:abstractNumId="0" w15:restartNumberingAfterBreak="0">
     <w:nsid w:val="169623DD"/>
     <w:multiLevelType w:val="hybridMultilevel"/>
-    <w:tmpl w:val="53402958"/>
+    <w:tmpl w:val="0EE85548"/>
     <w:lvl w:ilvl="0" w:tplc="04070001">
       <w:start w:val="1"/>
       <w:numFmt w:val="bullet"/>
@@ -2084,6 +2691,119 @@
     </w:lvl>
   </w:abstractNum>
   <w:abstractNum w:abstractNumId="6" w15:restartNumberingAfterBreak="0">
+    <w:nsid w:val="2CAF5F02"/>
+    <w:multiLevelType w:val="hybridMultilevel"/>
+    <w:tmpl w:val="51A6AC9E"/>
+    <w:lvl w:ilvl="0" w:tplc="51F8F164">
+      <w:start w:val="3"/>
+      <w:numFmt w:val="bullet"/>
+      <w:lvlText w:val="-"/>
+      <w:lvlJc w:val="left"/>
+      <w:pPr>
+        <w:ind w:left="720" w:hanging="360"/>
+      </w:pPr>
+      <w:rPr>
+        <w:rFonts w:ascii="Calibri" w:eastAsiaTheme="minorEastAsia" w:hAnsi="Calibri" w:cs="Calibri" w:hint="default"/>
+      </w:rPr>
+    </w:lvl>
+    <w:lvl w:ilvl="1" w:tplc="04070003" w:tentative="1">
+      <w:start w:val="1"/>
+      <w:numFmt w:val="bullet"/>
+      <w:lvlText w:val="o"/>
+      <w:lvlJc w:val="left"/>
+      <w:pPr>
+        <w:ind w:left="1440" w:hanging="360"/>
+      </w:pPr>
+      <w:rPr>
+        <w:rFonts w:ascii="Courier New" w:hAnsi="Courier New" w:cs="Courier New" w:hint="default"/>
+      </w:rPr>
+    </w:lvl>
+    <w:lvl w:ilvl="2" w:tplc="04070005" w:tentative="1">
+      <w:start w:val="1"/>
+      <w:numFmt w:val="bullet"/>
+      <w:lvlText w:val=""/>
+      <w:lvlJc w:val="left"/>
+      <w:pPr>
+        <w:ind w:left="2160" w:hanging="360"/>
+      </w:pPr>
+      <w:rPr>
+        <w:rFonts w:ascii="Wingdings" w:hAnsi="Wingdings" w:hint="default"/>
+      </w:rPr>
+    </w:lvl>
+    <w:lvl w:ilvl="3" w:tplc="04070001" w:tentative="1">
+      <w:start w:val="1"/>
+      <w:numFmt w:val="bullet"/>
+      <w:lvlText w:val=""/>
+      <w:lvlJc w:val="left"/>
+      <w:pPr>
+        <w:ind w:left="2880" w:hanging="360"/>
+      </w:pPr>
+      <w:rPr>
+        <w:rFonts w:ascii="Symbol" w:hAnsi="Symbol" w:hint="default"/>
+      </w:rPr>
+    </w:lvl>
+    <w:lvl w:ilvl="4" w:tplc="04070003" w:tentative="1">
+      <w:start w:val="1"/>
+      <w:numFmt w:val="bullet"/>
+      <w:lvlText w:val="o"/>
+      <w:lvlJc w:val="left"/>
+      <w:pPr>
+        <w:ind w:left="3600" w:hanging="360"/>
+      </w:pPr>
+      <w:rPr>
+        <w:rFonts w:ascii="Courier New" w:hAnsi="Courier New" w:cs="Courier New" w:hint="default"/>
+      </w:rPr>
+    </w:lvl>
+    <w:lvl w:ilvl="5" w:tplc="04070005" w:tentative="1">
+      <w:start w:val="1"/>
+      <w:numFmt w:val="bullet"/>
+      <w:lvlText w:val=""/>
+      <w:lvlJc w:val="left"/>
+      <w:pPr>
+        <w:ind w:left="4320" w:hanging="360"/>
+      </w:pPr>
+      <w:rPr>
+        <w:rFonts w:ascii="Wingdings" w:hAnsi="Wingdings" w:hint="default"/>
+      </w:rPr>
+    </w:lvl>
+    <w:lvl w:ilvl="6" w:tplc="04070001" w:tentative="1">
+      <w:start w:val="1"/>
+      <w:numFmt w:val="bullet"/>
+      <w:lvlText w:val=""/>
+      <w:lvlJc w:val="left"/>
+      <w:pPr>
+        <w:ind w:left="5040" w:hanging="360"/>
+      </w:pPr>
+      <w:rPr>
+        <w:rFonts w:ascii="Symbol" w:hAnsi="Symbol" w:hint="default"/>
+      </w:rPr>
+    </w:lvl>
+    <w:lvl w:ilvl="7" w:tplc="04070003" w:tentative="1">
+      <w:start w:val="1"/>
+      <w:numFmt w:val="bullet"/>
+      <w:lvlText w:val="o"/>
+      <w:lvlJc w:val="left"/>
+      <w:pPr>
+        <w:ind w:left="5760" w:hanging="360"/>
+      </w:pPr>
+      <w:rPr>
+        <w:rFonts w:ascii="Courier New" w:hAnsi="Courier New" w:cs="Courier New" w:hint="default"/>
+      </w:rPr>
+    </w:lvl>
+    <w:lvl w:ilvl="8" w:tplc="04070005" w:tentative="1">
+      <w:start w:val="1"/>
+      <w:numFmt w:val="bullet"/>
+      <w:lvlText w:val=""/>
+      <w:lvlJc w:val="left"/>
+      <w:pPr>
+        <w:ind w:left="6480" w:hanging="360"/>
+      </w:pPr>
+      <w:rPr>
+        <w:rFonts w:ascii="Wingdings" w:hAnsi="Wingdings" w:hint="default"/>
+      </w:rPr>
+    </w:lvl>
+  </w:abstractNum>
+  <w:abstractNum w:abstractNumId="7" w15:restartNumberingAfterBreak="0">
     <w:nsid w:val="336C6F2F"/>
     <w:multiLevelType w:val="hybridMultilevel"/>
     <w:tmpl w:val="1AC0A262"/>
@@ -2172,7 +2892,7 @@
       </w:pPr>
     </w:lvl>
   </w:abstractNum>
-  <w:abstractNum w:abstractNumId="7" w15:restartNumberingAfterBreak="0">
+  <w:abstractNum w:abstractNumId="8" w15:restartNumberingAfterBreak="0">
     <w:nsid w:val="34543B87"/>
     <w:multiLevelType w:val="hybridMultilevel"/>
     <w:tmpl w:val="82AC70BC"/>
@@ -2285,7 +3005,7 @@
       </w:rPr>
     </w:lvl>
   </w:abstractNum>
-  <w:abstractNum w:abstractNumId="8" w15:restartNumberingAfterBreak="0">
+  <w:abstractNum w:abstractNumId="9" w15:restartNumberingAfterBreak="0">
     <w:nsid w:val="4C1A4DBA"/>
     <w:multiLevelType w:val="hybridMultilevel"/>
     <w:tmpl w:val="3A5679F2"/>
@@ -2398,7 +3118,7 @@
       </w:rPr>
     </w:lvl>
   </w:abstractNum>
-  <w:abstractNum w:abstractNumId="9" w15:restartNumberingAfterBreak="0">
+  <w:abstractNum w:abstractNumId="10" w15:restartNumberingAfterBreak="0">
     <w:nsid w:val="4C935B0C"/>
     <w:multiLevelType w:val="hybridMultilevel"/>
     <w:tmpl w:val="5E206F50"/>
@@ -2510,7 +3230,7 @@
       </w:rPr>
     </w:lvl>
   </w:abstractNum>
-  <w:abstractNum w:abstractNumId="10" w15:restartNumberingAfterBreak="0">
+  <w:abstractNum w:abstractNumId="11" w15:restartNumberingAfterBreak="0">
     <w:nsid w:val="59E72D0E"/>
     <w:multiLevelType w:val="hybridMultilevel"/>
     <w:tmpl w:val="456836C6"/>
@@ -2623,7 +3343,7 @@
       </w:rPr>
     </w:lvl>
   </w:abstractNum>
-  <w:abstractNum w:abstractNumId="11" w15:restartNumberingAfterBreak="0">
+  <w:abstractNum w:abstractNumId="12" w15:restartNumberingAfterBreak="0">
     <w:nsid w:val="5B504559"/>
     <w:multiLevelType w:val="hybridMultilevel"/>
     <w:tmpl w:val="A330FA9C"/>
@@ -2735,7 +3455,7 @@
       </w:rPr>
     </w:lvl>
   </w:abstractNum>
-  <w:abstractNum w:abstractNumId="12" w15:restartNumberingAfterBreak="0">
+  <w:abstractNum w:abstractNumId="13" w15:restartNumberingAfterBreak="0">
     <w:nsid w:val="5FFF09FC"/>
     <w:multiLevelType w:val="hybridMultilevel"/>
     <w:tmpl w:val="86946A9E"/>
@@ -2848,7 +3568,7 @@
       </w:rPr>
     </w:lvl>
   </w:abstractNum>
-  <w:abstractNum w:abstractNumId="13" w15:restartNumberingAfterBreak="0">
+  <w:abstractNum w:abstractNumId="14" w15:restartNumberingAfterBreak="0">
     <w:nsid w:val="600E37B7"/>
     <w:multiLevelType w:val="hybridMultilevel"/>
     <w:tmpl w:val="1BF6374C"/>
@@ -2937,7 +3657,7 @@
       </w:pPr>
     </w:lvl>
   </w:abstractNum>
-  <w:abstractNum w:abstractNumId="14" w15:restartNumberingAfterBreak="0">
+  <w:abstractNum w:abstractNumId="15" w15:restartNumberingAfterBreak="0">
     <w:nsid w:val="63C82FD0"/>
     <w:multiLevelType w:val="hybridMultilevel"/>
     <w:tmpl w:val="872AE9BA"/>
@@ -3049,7 +3769,7 @@
       </w:rPr>
     </w:lvl>
   </w:abstractNum>
-  <w:abstractNum w:abstractNumId="15" w15:restartNumberingAfterBreak="0">
+  <w:abstractNum w:abstractNumId="16" w15:restartNumberingAfterBreak="0">
     <w:nsid w:val="64A303F2"/>
     <w:multiLevelType w:val="hybridMultilevel"/>
     <w:tmpl w:val="0150D462"/>
@@ -3161,7 +3881,7 @@
       </w:rPr>
     </w:lvl>
   </w:abstractNum>
-  <w:abstractNum w:abstractNumId="16" w15:restartNumberingAfterBreak="0">
+  <w:abstractNum w:abstractNumId="17" w15:restartNumberingAfterBreak="0">
     <w:nsid w:val="783A18D0"/>
     <w:multiLevelType w:val="hybridMultilevel"/>
     <w:tmpl w:val="B32C0AE4"/>
@@ -3274,7 +3994,7 @@
       </w:rPr>
     </w:lvl>
   </w:abstractNum>
-  <w:abstractNum w:abstractNumId="17" w15:restartNumberingAfterBreak="0">
+  <w:abstractNum w:abstractNumId="18" w15:restartNumberingAfterBreak="0">
     <w:nsid w:val="7ADB69DD"/>
     <w:multiLevelType w:val="hybridMultilevel"/>
     <w:tmpl w:val="5F14D56A"/>
@@ -3387,7 +4107,7 @@
       </w:rPr>
     </w:lvl>
   </w:abstractNum>
-  <w:abstractNum w:abstractNumId="18" w15:restartNumberingAfterBreak="0">
+  <w:abstractNum w:abstractNumId="19" w15:restartNumberingAfterBreak="0">
     <w:nsid w:val="7D62636B"/>
     <w:multiLevelType w:val="hybridMultilevel"/>
     <w:tmpl w:val="432C4B64"/>
@@ -3500,7 +4220,7 @@
     </w:lvl>
   </w:abstractNum>
   <w:num w:numId="1">
-    <w:abstractNumId w:val="10"/>
+    <w:abstractNumId w:val="11"/>
   </w:num>
   <w:num w:numId="2">
     <w:abstractNumId w:val="3"/>
@@ -3509,19 +4229,19 @@
     <w:abstractNumId w:val="1"/>
   </w:num>
   <w:num w:numId="4">
-    <w:abstractNumId w:val="8"/>
+    <w:abstractNumId w:val="9"/>
   </w:num>
   <w:num w:numId="5">
-    <w:abstractNumId w:val="16"/>
+    <w:abstractNumId w:val="17"/>
   </w:num>
   <w:num w:numId="6">
-    <w:abstractNumId w:val="6"/>
+    <w:abstractNumId w:val="7"/>
   </w:num>
   <w:num w:numId="7">
-    <w:abstractNumId w:val="17"/>
+    <w:abstractNumId w:val="18"/>
   </w:num>
   <w:num w:numId="8">
-    <w:abstractNumId w:val="13"/>
+    <w:abstractNumId w:val="14"/>
   </w:num>
   <w:num w:numId="9">
     <w:abstractNumId w:val="5"/>
@@ -3533,28 +4253,31 @@
     <w:abstractNumId w:val="4"/>
   </w:num>
   <w:num w:numId="12">
-    <w:abstractNumId w:val="7"/>
+    <w:abstractNumId w:val="8"/>
   </w:num>
   <w:num w:numId="13">
+    <w:abstractNumId w:val="13"/>
+  </w:num>
+  <w:num w:numId="14">
+    <w:abstractNumId w:val="10"/>
+  </w:num>
+  <w:num w:numId="15">
     <w:abstractNumId w:val="12"/>
   </w:num>
-  <w:num w:numId="14">
-    <w:abstractNumId w:val="9"/>
-  </w:num>
-  <w:num w:numId="15">
-    <w:abstractNumId w:val="11"/>
-  </w:num>
   <w:num w:numId="16">
-    <w:abstractNumId w:val="14"/>
+    <w:abstractNumId w:val="15"/>
   </w:num>
   <w:num w:numId="17">
-    <w:abstractNumId w:val="18"/>
+    <w:abstractNumId w:val="19"/>
   </w:num>
   <w:num w:numId="18">
     <w:abstractNumId w:val="2"/>
   </w:num>
   <w:num w:numId="19">
-    <w:abstractNumId w:val="15"/>
+    <w:abstractNumId w:val="16"/>
+  </w:num>
+  <w:num w:numId="20">
+    <w:abstractNumId w:val="6"/>
   </w:num>
 </w:numbering>
 </file>

</xml_diff>